<commit_message>
added dfd process comments
</commit_message>
<xml_diff>
--- a/SAD-formatted.docx
+++ b/SAD-formatted.docx
@@ -1343,6 +1343,7 @@
           <w:rFonts w:ascii="Arial" w:hAnsi="Arial"/>
           <w:sz w:val="22"/>
           <w:szCs w:val="22"/>
+          <w:lang w:val="en-US"/>
         </w:rPr>
       </w:pPr>
       <w:r>
@@ -1359,107 +1360,74 @@
           <w:rFonts w:ascii="Arial" w:hAnsi="Arial"/>
           <w:sz w:val="22"/>
           <w:szCs w:val="22"/>
-        </w:rPr>
-        <w:t xml:space="preserve">2.1  </w:t>
-      </w:r>
-      <w:proofErr w:type="spellStart"/>
+          <w:lang w:val="en-US"/>
+        </w:rPr>
+        <w:t>2.1  Use</w:t>
+      </w:r>
+      <w:proofErr w:type="gramEnd"/>
       <w:r>
         <w:rPr>
           <w:rFonts w:ascii="Arial" w:hAnsi="Arial"/>
           <w:sz w:val="22"/>
           <w:szCs w:val="22"/>
-        </w:rPr>
-        <w:t>Use</w:t>
-      </w:r>
-      <w:proofErr w:type="spellEnd"/>
+          <w:lang w:val="en-US"/>
+        </w:rPr>
+        <w:t>-Case View</w:t>
+      </w:r>
+    </w:p>
+    <w:p>
+      <w:pPr>
+        <w:rPr>
+          <w:rFonts w:ascii="Arial" w:hAnsi="Arial"/>
+          <w:sz w:val="22"/>
+          <w:szCs w:val="22"/>
+          <w:lang w:val="en-US"/>
+        </w:rPr>
+      </w:pPr>
+      <w:r>
+        <w:rPr>
+          <w:rFonts w:ascii="Arial" w:hAnsi="Arial"/>
+          <w:sz w:val="22"/>
+          <w:szCs w:val="22"/>
+          <w:lang w:val="en-US"/>
+        </w:rPr>
+        <w:t xml:space="preserve">     </w:t>
+      </w:r>
+      <w:proofErr w:type="gramStart"/>
+      <w:r>
+        <w:rPr>
+          <w:rFonts w:ascii="Arial" w:hAnsi="Arial"/>
+          <w:sz w:val="22"/>
+          <w:szCs w:val="22"/>
+          <w:lang w:val="en-US"/>
+        </w:rPr>
+        <w:t>2.2  Use</w:t>
+      </w:r>
       <w:proofErr w:type="gramEnd"/>
       <w:r>
         <w:rPr>
           <w:rFonts w:ascii="Arial" w:hAnsi="Arial"/>
           <w:sz w:val="22"/>
           <w:szCs w:val="22"/>
-        </w:rPr>
-        <w:t xml:space="preserve">-Case </w:t>
-      </w:r>
-      <w:proofErr w:type="spellStart"/>
-      <w:r>
+          <w:lang w:val="en-US"/>
+        </w:rPr>
+        <w:t>-Case Realization</w:t>
+      </w:r>
+    </w:p>
+    <w:p>
+      <w:pPr>
         <w:rPr>
           <w:rFonts w:ascii="Arial" w:hAnsi="Arial"/>
           <w:sz w:val="22"/>
           <w:szCs w:val="22"/>
         </w:rPr>
-        <w:t>View</w:t>
-      </w:r>
-      <w:proofErr w:type="spellEnd"/>
-    </w:p>
-    <w:p>
-      <w:pPr>
+      </w:pPr>
+      <w:r>
         <w:rPr>
           <w:rFonts w:ascii="Arial" w:hAnsi="Arial"/>
           <w:sz w:val="22"/>
           <w:szCs w:val="22"/>
-        </w:rPr>
-      </w:pPr>
-      <w:r>
-        <w:rPr>
-          <w:rFonts w:ascii="Arial" w:hAnsi="Arial"/>
-          <w:sz w:val="22"/>
-          <w:szCs w:val="22"/>
-        </w:rPr>
-        <w:t xml:space="preserve">     </w:t>
-      </w:r>
-      <w:proofErr w:type="gramStart"/>
-      <w:r>
-        <w:rPr>
-          <w:rFonts w:ascii="Arial" w:hAnsi="Arial"/>
-          <w:sz w:val="22"/>
-          <w:szCs w:val="22"/>
-        </w:rPr>
-        <w:t xml:space="preserve">2.2  </w:t>
-      </w:r>
-      <w:proofErr w:type="spellStart"/>
-      <w:r>
-        <w:rPr>
-          <w:rFonts w:ascii="Arial" w:hAnsi="Arial"/>
-          <w:sz w:val="22"/>
-          <w:szCs w:val="22"/>
-        </w:rPr>
-        <w:t>Use</w:t>
-      </w:r>
-      <w:proofErr w:type="spellEnd"/>
-      <w:proofErr w:type="gramEnd"/>
-      <w:r>
-        <w:rPr>
-          <w:rFonts w:ascii="Arial" w:hAnsi="Arial"/>
-          <w:sz w:val="22"/>
-          <w:szCs w:val="22"/>
-        </w:rPr>
-        <w:t xml:space="preserve">-Case </w:t>
-      </w:r>
-      <w:proofErr w:type="spellStart"/>
-      <w:r>
-        <w:rPr>
-          <w:rFonts w:ascii="Arial" w:hAnsi="Arial"/>
-          <w:sz w:val="22"/>
-          <w:szCs w:val="22"/>
-        </w:rPr>
-        <w:t>Realization</w:t>
-      </w:r>
-      <w:proofErr w:type="spellEnd"/>
-    </w:p>
-    <w:p>
-      <w:pPr>
-        <w:rPr>
-          <w:rFonts w:ascii="Arial" w:hAnsi="Arial"/>
-          <w:sz w:val="22"/>
-          <w:szCs w:val="22"/>
-        </w:rPr>
-      </w:pPr>
-      <w:r>
-        <w:rPr>
-          <w:rFonts w:ascii="Arial" w:hAnsi="Arial"/>
-          <w:sz w:val="22"/>
-          <w:szCs w:val="22"/>
+          <w:lang w:val="en-US"/>
         </w:rPr>
         <w:t xml:space="preserve">     </w:t>
       </w:r>
@@ -1690,6 +1658,7 @@
           <w:szCs w:val="22"/>
         </w:rPr>
         <w:tab/>
+        <w:t xml:space="preserve">Det huvudsakliga syftet med projektet är att enligt vår beställares önskemål, skapa en </w:t>
       </w:r>
       <w:r>
         <w:rPr>
@@ -1698,7 +1667,8 @@
           <w:sz w:val="22"/>
           <w:szCs w:val="22"/>
         </w:rPr>
-        <w:t xml:space="preserve">Beskriv vad syftet är med detta projekt och vad som förväntas komma ut. Viktigt att </w:t>
+        <w:tab/>
+        <w:t xml:space="preserve">nyversion av spelet Pacman som stöds av dagens hårdvara. Vår beställare är övertygad </w:t>
       </w:r>
       <w:r>
         <w:rPr>
@@ -1708,7 +1678,17 @@
           <w:szCs w:val="22"/>
         </w:rPr>
         <w:tab/>
-        <w:t>beskriva vilka funktioner/nyttoeffekter som kommer att uppnås i verksamheten.</w:t>
+        <w:t xml:space="preserve">om att det gjordes bättre spel förr, och vill att dagens unga spelare ska ges möjligheten att </w:t>
+      </w:r>
+      <w:r>
+        <w:rPr>
+          <w:rFonts w:ascii="Arial" w:eastAsia="Times New Roman" w:hAnsi="Arial" w:cs="Times New Roman"/>
+          <w:color w:val="000000"/>
+          <w:sz w:val="22"/>
+          <w:szCs w:val="22"/>
+        </w:rPr>
+        <w:tab/>
+        <w:t xml:space="preserve">få uppleva ”spel från förr - fast i ny version”. </w:t>
       </w:r>
     </w:p>
     <w:p>
@@ -1729,76 +1709,7 @@
           <w:szCs w:val="22"/>
         </w:rPr>
         <w:tab/>
-        <w:t xml:space="preserve">Det huvudsakliga syftet med projektet är att enligt vår beställares önskemål, skapa en </w:t>
-      </w:r>
-      <w:r>
-        <w:rPr>
-          <w:rFonts w:ascii="Arial" w:eastAsia="Times New Roman" w:hAnsi="Arial" w:cs="Times New Roman"/>
-          <w:color w:val="000000"/>
-          <w:sz w:val="22"/>
-          <w:szCs w:val="22"/>
-        </w:rPr>
-        <w:tab/>
-        <w:t>nyve</w:t>
-      </w:r>
-      <w:r>
-        <w:rPr>
-          <w:rFonts w:ascii="Arial" w:eastAsia="Times New Roman" w:hAnsi="Arial" w:cs="Times New Roman"/>
-          <w:color w:val="000000"/>
-          <w:sz w:val="22"/>
-          <w:szCs w:val="22"/>
-        </w:rPr>
-        <w:t xml:space="preserve">rsion av spelet Pacman som stöds av dagens hårdvara. Vår beställare är övertygad </w:t>
-      </w:r>
-      <w:r>
-        <w:rPr>
-          <w:rFonts w:ascii="Arial" w:eastAsia="Times New Roman" w:hAnsi="Arial" w:cs="Times New Roman"/>
-          <w:color w:val="000000"/>
-          <w:sz w:val="22"/>
-          <w:szCs w:val="22"/>
-        </w:rPr>
-        <w:tab/>
-        <w:t xml:space="preserve">om att det gjordes bättre spel förr, och vill att dagens unga spelare ska ges möjligheten att </w:t>
-      </w:r>
-      <w:r>
-        <w:rPr>
-          <w:rFonts w:ascii="Arial" w:eastAsia="Times New Roman" w:hAnsi="Arial" w:cs="Times New Roman"/>
-          <w:color w:val="000000"/>
-          <w:sz w:val="22"/>
-          <w:szCs w:val="22"/>
-        </w:rPr>
-        <w:tab/>
-        <w:t xml:space="preserve">få uppleva ”spel från förr - fast i ny version”. </w:t>
-      </w:r>
-    </w:p>
-    <w:p>
-      <w:pPr>
-        <w:spacing w:before="20" w:after="100"/>
-        <w:rPr>
-          <w:rFonts w:ascii="Arial" w:hAnsi="Arial"/>
-          <w:color w:val="000000"/>
-          <w:sz w:val="22"/>
-          <w:szCs w:val="22"/>
-        </w:rPr>
-      </w:pPr>
-      <w:r>
-        <w:rPr>
-          <w:rFonts w:ascii="Arial" w:eastAsia="Times New Roman" w:hAnsi="Arial" w:cs="Times New Roman"/>
-          <w:color w:val="000000"/>
-          <w:sz w:val="22"/>
-          <w:szCs w:val="22"/>
-        </w:rPr>
-        <w:tab/>
-        <w:t>Vår beställare hoppas att en</w:t>
-      </w:r>
-      <w:r>
-        <w:rPr>
-          <w:rFonts w:ascii="Arial" w:eastAsia="Times New Roman" w:hAnsi="Arial" w:cs="Times New Roman"/>
-          <w:color w:val="000000"/>
-          <w:sz w:val="22"/>
-          <w:szCs w:val="22"/>
-        </w:rPr>
-        <w:t xml:space="preserve"> nyversion av spelet Pacman blir en succé som kommer få </w:t>
+        <w:t xml:space="preserve">Vår beställare hoppas att en nyversion av spelet Pacman blir en succé som kommer få </w:t>
       </w:r>
       <w:r>
         <w:rPr>
@@ -1867,14 +1778,6 @@
           <w:szCs w:val="22"/>
         </w:rPr>
         <w:tab/>
-      </w:r>
-      <w:r>
-        <w:rPr>
-          <w:rFonts w:ascii="Arial" w:eastAsia="Times New Roman" w:hAnsi="Arial" w:cs="Times New Roman"/>
-          <w:color w:val="000000"/>
-          <w:sz w:val="22"/>
-          <w:szCs w:val="22"/>
-        </w:rPr>
         <w:t xml:space="preserve">De huvudsakliga målgrupperna för detta dokument är: systemägaren(beställaren), </w:t>
       </w:r>
       <w:r>
@@ -1944,7 +1847,7 @@
           <w:szCs w:val="22"/>
         </w:rPr>
         <w:tab/>
-        <w:t>samt att förkla</w:t>
+        <w:t xml:space="preserve">samt att förklara de delar av systemdesignen som bedöms som viktiga för att </w:t>
       </w:r>
       <w:r>
         <w:rPr>
@@ -1953,7 +1856,8 @@
           <w:sz w:val="22"/>
           <w:szCs w:val="22"/>
         </w:rPr>
-        <w:t xml:space="preserve">ra de delar av systemdesignen som bedöms som viktiga för att </w:t>
+        <w:tab/>
+        <w:t xml:space="preserve">utvecklingsteamet ska kunna skapa den produkt som beställaren har önskat, samt för </w:t>
       </w:r>
       <w:r>
         <w:rPr>
@@ -1963,7 +1867,7 @@
           <w:szCs w:val="22"/>
         </w:rPr>
         <w:tab/>
-        <w:t xml:space="preserve">utvecklingsteamet ska kunna skapa den produkt som beställaren har önskat, samt för </w:t>
+        <w:t xml:space="preserve">beställaren att kunna kontrollera om de önskemål och krav som finns på produkten är </w:t>
       </w:r>
       <w:r>
         <w:rPr>
@@ -1973,26 +1877,7 @@
           <w:szCs w:val="22"/>
         </w:rPr>
         <w:tab/>
-        <w:t xml:space="preserve">beställaren att kunna kontrollera om de önskemål och krav som finns på produkten är </w:t>
-      </w:r>
-      <w:r>
-        <w:rPr>
-          <w:rFonts w:ascii="Arial" w:eastAsia="Times New Roman" w:hAnsi="Arial" w:cs="Times New Roman"/>
-          <w:color w:val="000000"/>
-          <w:sz w:val="22"/>
-          <w:szCs w:val="22"/>
-        </w:rPr>
-        <w:tab/>
-        <w:t>inkluderade i det färdiga</w:t>
-      </w:r>
-      <w:r>
-        <w:rPr>
-          <w:rFonts w:ascii="Arial" w:eastAsia="Times New Roman" w:hAnsi="Arial" w:cs="Times New Roman"/>
-          <w:color w:val="000000"/>
-          <w:sz w:val="22"/>
-          <w:szCs w:val="22"/>
-        </w:rPr>
-        <w:t xml:space="preserve"> systemet.  </w:t>
+        <w:t xml:space="preserve">inkluderade i det färdiga systemet.  </w:t>
       </w:r>
     </w:p>
     <w:p>
@@ -2129,6 +2014,46 @@
       <w:pPr>
         <w:spacing w:line="278" w:lineRule="auto"/>
         <w:rPr>
+          <w:rFonts w:ascii="Arial" w:eastAsia="Georgia" w:hAnsi="Arial" w:cs="Georgia"/>
+          <w:color w:val="000000"/>
+          <w:sz w:val="22"/>
+          <w:szCs w:val="22"/>
+        </w:rPr>
+      </w:pPr>
+      <w:r>
+        <w:rPr>
+          <w:rFonts w:ascii="Arial" w:eastAsia="Georgia" w:hAnsi="Arial" w:cs="Georgia"/>
+          <w:color w:val="000000"/>
+          <w:sz w:val="22"/>
+          <w:szCs w:val="22"/>
+        </w:rPr>
+        <w:tab/>
+      </w:r>
+      <w:proofErr w:type="spellStart"/>
+      <w:r>
+        <w:rPr>
+          <w:rFonts w:ascii="Arial" w:eastAsia="Georgia" w:hAnsi="Arial" w:cs="Georgia"/>
+          <w:color w:val="000000"/>
+          <w:sz w:val="22"/>
+          <w:szCs w:val="22"/>
+        </w:rPr>
+        <w:t>libGDX</w:t>
+      </w:r>
+      <w:proofErr w:type="spellEnd"/>
+      <w:r>
+        <w:rPr>
+          <w:rFonts w:ascii="Arial" w:eastAsia="Georgia" w:hAnsi="Arial" w:cs="Georgia"/>
+          <w:color w:val="000000"/>
+          <w:sz w:val="22"/>
+          <w:szCs w:val="22"/>
+        </w:rPr>
+        <w:t xml:space="preserve"> - </w:t>
+      </w:r>
+    </w:p>
+    <w:p>
+      <w:pPr>
+        <w:spacing w:line="278" w:lineRule="auto"/>
+        <w:rPr>
           <w:rFonts w:ascii="Arial" w:hAnsi="Arial"/>
           <w:color w:val="000000"/>
           <w:sz w:val="22"/>
@@ -2137,13 +2062,12 @@
       </w:pPr>
       <w:r>
         <w:rPr>
-          <w:rFonts w:ascii="Arial" w:eastAsia="Georgia" w:hAnsi="Arial" w:cs="Georgia"/>
+          <w:rFonts w:ascii="Arial" w:hAnsi="Arial"/>
           <w:color w:val="000000"/>
           <w:sz w:val="22"/>
           <w:szCs w:val="22"/>
         </w:rPr>
         <w:tab/>
-        <w:t>---FYLLA PÅ ALLT EFTERSOM</w:t>
       </w:r>
     </w:p>
     <w:p>
@@ -2376,13 +2300,6 @@
           <w:szCs w:val="22"/>
         </w:rPr>
         <w:tab/>
-      </w:r>
-      <w:r>
-        <w:rPr>
-          <w:rFonts w:ascii="Arial" w:eastAsia="Georgia" w:hAnsi="Arial" w:cs="Georgia"/>
-          <w:sz w:val="22"/>
-          <w:szCs w:val="22"/>
-        </w:rPr>
         <w:t xml:space="preserve">Bilden visar en överblick på de </w:t>
       </w:r>
       <w:proofErr w:type="spellStart"/>
@@ -2473,15 +2390,7 @@
           <w:sz w:val="22"/>
           <w:szCs w:val="22"/>
         </w:rPr>
-        <w:t xml:space="preserve"> - annars kan inga spel skapas, laddas eller</w:t>
-      </w:r>
-      <w:r>
-        <w:rPr>
-          <w:rFonts w:ascii="Arial" w:eastAsia="Georgia" w:hAnsi="Arial" w:cs="Georgia"/>
-          <w:sz w:val="22"/>
-          <w:szCs w:val="22"/>
-        </w:rPr>
-        <w:t xml:space="preserve"> sparas. Om </w:t>
+        <w:t xml:space="preserve"> - annars kan inga spel skapas, laddas eller sparas. Om </w:t>
       </w:r>
       <w:r>
         <w:rPr>
@@ -2545,15 +2454,7 @@
           <w:szCs w:val="22"/>
         </w:rPr>
         <w:tab/>
-        <w:t>som finns, men även de som exklu</w:t>
-      </w:r>
-      <w:r>
-        <w:rPr>
-          <w:rFonts w:ascii="Arial" w:eastAsia="Georgia" w:hAnsi="Arial" w:cs="Georgia"/>
-          <w:sz w:val="22"/>
-          <w:szCs w:val="22"/>
-        </w:rPr>
-        <w:t xml:space="preserve">deras (inte är beroende av ett tidigare </w:t>
+        <w:t xml:space="preserve">som finns, men även de som exkluderas (inte är beroende av ett tidigare </w:t>
       </w:r>
       <w:proofErr w:type="spellStart"/>
       <w:r>
@@ -2882,15 +2783,7 @@
           <w:szCs w:val="22"/>
         </w:rPr>
         <w:tab/>
-        <w:t>gemensamt krav som finns är bl.a. att det måste finnas tillräckligt med RAM f</w:t>
-      </w:r>
-      <w:r>
-        <w:rPr>
-          <w:rFonts w:ascii="Arial" w:eastAsia="Georgia" w:hAnsi="Arial" w:cs="Georgia"/>
-          <w:sz w:val="22"/>
-          <w:szCs w:val="22"/>
-        </w:rPr>
-        <w:t xml:space="preserve">ör att spelet </w:t>
+        <w:t xml:space="preserve">gemensamt krav som finns är bl.a. att det måste finnas tillräckligt med RAM för att spelet </w:t>
       </w:r>
       <w:r>
         <w:rPr>
@@ -2900,6 +2793,32 @@
         </w:rPr>
         <w:tab/>
         <w:t>ska fungera korrekt.</w:t>
+      </w:r>
+    </w:p>
+    <w:p>
+      <w:pPr>
+        <w:spacing w:before="360" w:after="120"/>
+        <w:rPr>
+          <w:rFonts w:eastAsia="Georgia" w:cs="Georgia"/>
+        </w:rPr>
+      </w:pPr>
+      <w:r>
+        <w:rPr>
+          <w:rFonts w:eastAsia="Georgia" w:cs="Georgia"/>
+        </w:rPr>
+        <w:t>RAMA IN USECASE</w:t>
+      </w:r>
+      <w:r>
+        <w:rPr>
+          <w:rFonts w:eastAsia="Georgia" w:cs="Georgia"/>
+        </w:rPr>
+        <w:t xml:space="preserve"> – vad nu det betyder</w:t>
+      </w:r>
+      <w:r>
+        <w:rPr>
+          <w:rFonts w:eastAsia="Georgia" w:cs="Georgia"/>
+        </w:rPr>
+        <w:t>?!</w:t>
       </w:r>
     </w:p>
     <w:p>
@@ -2955,6 +2874,17 @@
             <w:pPr>
               <w:spacing w:before="360" w:after="120"/>
               <w:rPr>
+                <w:rFonts w:ascii="Arial" w:eastAsia="Georgia" w:hAnsi="Arial" w:cs="Georgia"/>
+                <w:sz w:val="22"/>
+                <w:szCs w:val="22"/>
+                <w:u w:val="single"/>
+              </w:rPr>
+            </w:pPr>
+          </w:p>
+          <w:p>
+            <w:pPr>
+              <w:spacing w:before="360" w:after="120"/>
+              <w:rPr>
                 <w:rFonts w:ascii="Arial" w:hAnsi="Arial"/>
                 <w:sz w:val="22"/>
                 <w:szCs w:val="22"/>
@@ -2968,7 +2898,16 @@
                 <w:szCs w:val="22"/>
                 <w:u w:val="single"/>
               </w:rPr>
-              <w:t>Use</w:t>
+              <w:t>Us</w:t>
+            </w:r>
+            <w:r>
+              <w:rPr>
+                <w:rFonts w:ascii="Arial" w:eastAsia="Georgia" w:hAnsi="Arial" w:cs="Georgia"/>
+                <w:sz w:val="22"/>
+                <w:szCs w:val="22"/>
+                <w:u w:val="single"/>
+              </w:rPr>
+              <w:t>e</w:t>
             </w:r>
             <w:proofErr w:type="spellEnd"/>
             <w:r>
@@ -3083,15 +3022,7 @@
                 <w:sz w:val="22"/>
                 <w:szCs w:val="22"/>
               </w:rPr>
-              <w:t xml:space="preserve">: Som </w:t>
-            </w:r>
-            <w:r>
-              <w:rPr>
-                <w:rFonts w:ascii="Arial" w:eastAsia="Georgia" w:hAnsi="Arial" w:cs="Georgia"/>
-                <w:sz w:val="22"/>
-                <w:szCs w:val="22"/>
-              </w:rPr>
-              <w:t>användare vill jag komma till en huvudmeny där jag kan göra val när spelet startar.</w:t>
+              <w:t>: Som användare vill jag komma till en huvudmeny där jag kan göra val när spelet startar.</w:t>
             </w:r>
           </w:p>
         </w:tc>
@@ -3225,15 +3156,7 @@
                 <w:sz w:val="22"/>
                 <w:szCs w:val="22"/>
               </w:rPr>
-              <w:t>: Som användare vill jag kunna ladda spe</w:t>
-            </w:r>
-            <w:r>
-              <w:rPr>
-                <w:rFonts w:ascii="Arial" w:eastAsia="Georgia" w:hAnsi="Arial" w:cs="Georgia"/>
-                <w:sz w:val="22"/>
-                <w:szCs w:val="22"/>
-              </w:rPr>
-              <w:t>l som jag tidigare har spelat.</w:t>
+              <w:t>: Som användare vill jag kunna ladda spel som jag tidigare har spelat.</w:t>
             </w:r>
           </w:p>
         </w:tc>
@@ -3367,15 +3290,7 @@
                 <w:sz w:val="22"/>
                 <w:szCs w:val="22"/>
               </w:rPr>
-              <w:t xml:space="preserve">: Som spelare vill jag kunna spara spelet för att ändringar/framsteg inte ska gå </w:t>
-            </w:r>
-            <w:r>
-              <w:rPr>
-                <w:rFonts w:ascii="Arial" w:eastAsia="Georgia" w:hAnsi="Arial" w:cs="Georgia"/>
-                <w:sz w:val="22"/>
-                <w:szCs w:val="22"/>
-              </w:rPr>
-              <w:t>förlorade.</w:t>
+              <w:t>: Som spelare vill jag kunna spara spelet för att ändringar/framsteg inte ska gå förlorade.</w:t>
             </w:r>
           </w:p>
         </w:tc>
@@ -3444,18 +3359,16 @@
           <w:szCs w:val="22"/>
         </w:rPr>
         <w:tab/>
-        <w:t xml:space="preserve">I </w:t>
-      </w:r>
-      <w:proofErr w:type="gramStart"/>
-      <w:r>
-        <w:rPr>
-          <w:rFonts w:ascii="Arial" w:eastAsia="Georgia" w:hAnsi="Arial" w:cs="Georgia"/>
-          <w:sz w:val="22"/>
-          <w:szCs w:val="22"/>
-        </w:rPr>
-        <w:t>nedan bild</w:t>
-      </w:r>
-      <w:proofErr w:type="gramEnd"/>
+        <w:t>I bild</w:t>
+      </w:r>
+      <w:r>
+        <w:rPr>
+          <w:rFonts w:ascii="Arial" w:eastAsia="Georgia" w:hAnsi="Arial" w:cs="Georgia"/>
+          <w:sz w:val="22"/>
+          <w:szCs w:val="22"/>
+        </w:rPr>
+        <w:t>en nedan</w:t>
+      </w:r>
       <w:r>
         <w:rPr>
           <w:rFonts w:ascii="Arial" w:eastAsia="Georgia" w:hAnsi="Arial" w:cs="Georgia"/>
@@ -3471,7 +3384,38 @@
           <w:szCs w:val="22"/>
         </w:rPr>
         <w:tab/>
-        <w:t xml:space="preserve">även relationer dessa emellan. Några klasser är beroende av andra för att de ska </w:t>
+      </w:r>
+      <w:r>
+        <w:rPr>
+          <w:rFonts w:ascii="Arial" w:eastAsia="Georgia" w:hAnsi="Arial" w:cs="Georgia"/>
+          <w:sz w:val="22"/>
+          <w:szCs w:val="22"/>
+        </w:rPr>
+        <w:t>samt</w:t>
+      </w:r>
+      <w:r>
+        <w:rPr>
+          <w:rFonts w:ascii="Arial" w:eastAsia="Georgia" w:hAnsi="Arial" w:cs="Georgia"/>
+          <w:sz w:val="22"/>
+          <w:szCs w:val="22"/>
+        </w:rPr>
+        <w:t xml:space="preserve"> relationer de</w:t>
+      </w:r>
+      <w:r>
+        <w:rPr>
+          <w:rFonts w:ascii="Arial" w:eastAsia="Georgia" w:hAnsi="Arial" w:cs="Georgia"/>
+          <w:sz w:val="22"/>
+          <w:szCs w:val="22"/>
+        </w:rPr>
+        <w:t>m</w:t>
+      </w:r>
+      <w:r>
+        <w:rPr>
+          <w:rFonts w:ascii="Arial" w:eastAsia="Georgia" w:hAnsi="Arial" w:cs="Georgia"/>
+          <w:sz w:val="22"/>
+          <w:szCs w:val="22"/>
+        </w:rPr>
+        <w:t xml:space="preserve"> emellan. Några klasser är beroende av andra för att de ska </w:t>
       </w:r>
       <w:r>
         <w:rPr>
@@ -3749,20 +3693,227 @@
           <w:rFonts w:eastAsia="Georgia" w:cs="Georgia"/>
         </w:rPr>
       </w:pPr>
-    </w:p>
-    <w:p>
-      <w:pPr>
-        <w:rPr>
-          <w:rFonts w:eastAsia="Georgia" w:cs="Georgia"/>
-        </w:rPr>
-      </w:pPr>
-    </w:p>
-    <w:p>
-      <w:pPr>
-        <w:rPr>
-          <w:rFonts w:eastAsia="Georgia" w:cs="Georgia"/>
-        </w:rPr>
-      </w:pPr>
+      <w:r>
+        <w:rPr>
+          <w:rFonts w:eastAsia="Georgia" w:cs="Georgia"/>
+        </w:rPr>
+        <w:t xml:space="preserve">Översiktliga förklarningar av spelets huvudprocesser </w:t>
+      </w:r>
+    </w:p>
+    <w:p>
+      <w:pPr>
+        <w:rPr>
+          <w:rFonts w:eastAsia="Georgia" w:cs="Georgia"/>
+        </w:rPr>
+      </w:pPr>
+    </w:p>
+    <w:p>
+      <w:pPr>
+        <w:rPr>
+          <w:rFonts w:eastAsia="Georgia" w:cs="Georgia"/>
+        </w:rPr>
+      </w:pPr>
+      <w:r>
+        <w:rPr>
+          <w:rFonts w:eastAsia="Georgia" w:cs="Georgia"/>
+        </w:rPr>
+        <w:t>Controller</w:t>
+      </w:r>
+      <w:r>
+        <w:rPr>
+          <w:rFonts w:eastAsia="Georgia" w:cs="Georgia"/>
+        </w:rPr>
+        <w:t xml:space="preserve"> – den process som ansvarar för att ta emot input från användaren</w:t>
+      </w:r>
+      <w:r>
+        <w:rPr>
+          <w:rFonts w:eastAsia="Georgia" w:cs="Georgia"/>
+        </w:rPr>
+        <w:t>.</w:t>
+      </w:r>
+    </w:p>
+    <w:p>
+      <w:pPr>
+        <w:rPr>
+          <w:rFonts w:eastAsia="Georgia" w:cs="Georgia"/>
+        </w:rPr>
+      </w:pPr>
+      <w:r>
+        <w:rPr>
+          <w:rFonts w:eastAsia="Georgia" w:cs="Georgia"/>
+        </w:rPr>
+        <w:t xml:space="preserve">Pacman </w:t>
+      </w:r>
+      <w:r>
+        <w:rPr>
+          <w:rFonts w:eastAsia="Georgia" w:cs="Georgia"/>
+        </w:rPr>
+        <w:t>–</w:t>
+      </w:r>
+      <w:r>
+        <w:rPr>
+          <w:rFonts w:eastAsia="Georgia" w:cs="Georgia"/>
+        </w:rPr>
+        <w:t xml:space="preserve"> </w:t>
+      </w:r>
+      <w:r>
+        <w:rPr>
+          <w:rFonts w:eastAsia="Georgia" w:cs="Georgia"/>
+        </w:rPr>
+        <w:t>Uppdaterar spelarens position på spelplanen</w:t>
+      </w:r>
+      <w:r>
+        <w:rPr>
+          <w:rFonts w:eastAsia="Georgia" w:cs="Georgia"/>
+        </w:rPr>
+        <w:t xml:space="preserve"> samt kontrollerar om </w:t>
+      </w:r>
+      <w:proofErr w:type="spellStart"/>
+      <w:r>
+        <w:rPr>
+          <w:rFonts w:eastAsia="Georgia" w:cs="Georgia"/>
+        </w:rPr>
+        <w:t>pacman</w:t>
+      </w:r>
+      <w:proofErr w:type="spellEnd"/>
+      <w:r>
+        <w:rPr>
+          <w:rFonts w:eastAsia="Georgia" w:cs="Georgia"/>
+        </w:rPr>
+        <w:t xml:space="preserve"> kan äta spöken eller inte. </w:t>
+      </w:r>
+    </w:p>
+    <w:p>
+      <w:pPr>
+        <w:rPr>
+          <w:rFonts w:eastAsia="Georgia" w:cs="Georgia"/>
+        </w:rPr>
+      </w:pPr>
+      <w:r>
+        <w:rPr>
+          <w:rFonts w:eastAsia="Georgia" w:cs="Georgia"/>
+        </w:rPr>
+        <w:t>Meny</w:t>
+      </w:r>
+      <w:r>
+        <w:rPr>
+          <w:rFonts w:eastAsia="Georgia" w:cs="Georgia"/>
+        </w:rPr>
+        <w:t xml:space="preserve"> – Den process som </w:t>
+      </w:r>
+      <w:r>
+        <w:rPr>
+          <w:rFonts w:eastAsia="Georgia" w:cs="Georgia"/>
+        </w:rPr>
+        <w:t>låter spelaren göra val att spara, ladda och avsluta</w:t>
+      </w:r>
+      <w:r>
+        <w:rPr>
+          <w:rFonts w:eastAsia="Georgia" w:cs="Georgia"/>
+        </w:rPr>
+        <w:t xml:space="preserve"> när spelet är pausat eller när användaren är i huvudmenyn.</w:t>
+      </w:r>
+    </w:p>
+    <w:p>
+      <w:pPr>
+        <w:rPr>
+          <w:rFonts w:eastAsia="Georgia" w:cs="Georgia"/>
+        </w:rPr>
+      </w:pPr>
+      <w:proofErr w:type="spellStart"/>
+      <w:r>
+        <w:rPr>
+          <w:rFonts w:eastAsia="Georgia" w:cs="Georgia"/>
+        </w:rPr>
+        <w:t>Gameplay</w:t>
+      </w:r>
+      <w:proofErr w:type="spellEnd"/>
+      <w:r>
+        <w:rPr>
+          <w:rFonts w:eastAsia="Georgia" w:cs="Georgia"/>
+        </w:rPr>
+        <w:t xml:space="preserve"> – Den process som ans</w:t>
+      </w:r>
+      <w:r>
+        <w:rPr>
+          <w:rFonts w:eastAsia="Georgia" w:cs="Georgia"/>
+        </w:rPr>
+        <w:t>varar för att räkna poäng,</w:t>
+      </w:r>
+      <w:r>
+        <w:rPr>
+          <w:rFonts w:eastAsia="Georgia" w:cs="Georgia"/>
+        </w:rPr>
+        <w:t xml:space="preserve"> upptäcka kollisioner och</w:t>
+      </w:r>
+      <w:r>
+        <w:rPr>
+          <w:rFonts w:eastAsia="Georgia" w:cs="Georgia"/>
+        </w:rPr>
+        <w:t xml:space="preserve"> ha koll på om spelaren är i livet eller inte. </w:t>
+      </w:r>
+    </w:p>
+    <w:p>
+      <w:pPr>
+        <w:rPr>
+          <w:rFonts w:eastAsia="Georgia" w:cs="Georgia"/>
+        </w:rPr>
+      </w:pPr>
+      <w:proofErr w:type="spellStart"/>
+      <w:r>
+        <w:rPr>
+          <w:rFonts w:eastAsia="Georgia" w:cs="Georgia"/>
+        </w:rPr>
+        <w:t>Render</w:t>
+      </w:r>
+      <w:proofErr w:type="spellEnd"/>
+      <w:r>
+        <w:rPr>
+          <w:rFonts w:eastAsia="Georgia" w:cs="Georgia"/>
+        </w:rPr>
+        <w:t xml:space="preserve"> – Renderar spelvärdens </w:t>
+      </w:r>
+      <w:r>
+        <w:rPr>
+          <w:rFonts w:eastAsia="Georgia" w:cs="Georgia"/>
+        </w:rPr>
+        <w:t xml:space="preserve">grafiska komponenter. </w:t>
+      </w:r>
+    </w:p>
+    <w:p>
+      <w:pPr>
+        <w:rPr>
+          <w:rFonts w:eastAsia="Georgia" w:cs="Georgia"/>
+        </w:rPr>
+      </w:pPr>
+      <w:proofErr w:type="spellStart"/>
+      <w:r>
+        <w:rPr>
+          <w:rFonts w:eastAsia="Georgia" w:cs="Georgia"/>
+        </w:rPr>
+        <w:t>Ghost</w:t>
+      </w:r>
+      <w:proofErr w:type="spellEnd"/>
+      <w:r>
+        <w:rPr>
+          <w:rFonts w:eastAsia="Georgia" w:cs="Georgia"/>
+        </w:rPr>
+        <w:t xml:space="preserve"> – </w:t>
+      </w:r>
+      <w:r>
+        <w:rPr>
+          <w:rFonts w:eastAsia="Georgia" w:cs="Georgia"/>
+        </w:rPr>
+        <w:t xml:space="preserve">Uppdaterar spökets position på spelplanen. </w:t>
+      </w:r>
+      <w:bookmarkStart w:id="0" w:name="_GoBack"/>
+      <w:bookmarkEnd w:id="0"/>
+      <w:r>
+        <w:rPr>
+          <w:rFonts w:eastAsia="Georgia" w:cs="Georgia"/>
+        </w:rPr>
+        <w:t xml:space="preserve"> </w:t>
+      </w:r>
     </w:p>
     <w:p>
       <w:pPr>
@@ -4006,7 +4157,6 @@
           <w:sz w:val="28"/>
           <w:szCs w:val="28"/>
         </w:rPr>
-        <w:lastRenderedPageBreak/>
         <w:t xml:space="preserve">2.4 </w:t>
       </w:r>
       <w:proofErr w:type="spellStart"/>
@@ -4073,13 +4223,6 @@
           <w:szCs w:val="22"/>
         </w:rPr>
         <w:tab/>
-      </w:r>
-      <w:r>
-        <w:rPr>
-          <w:rFonts w:ascii="Arial" w:eastAsia="Georgia" w:hAnsi="Arial" w:cs="Georgia"/>
-          <w:sz w:val="22"/>
-          <w:szCs w:val="22"/>
-        </w:rPr>
         <w:t xml:space="preserve">eller loggat in med befintligt konto. Spelaren kan sedan göra sitt val i menyn och </w:t>
       </w:r>
       <w:r>
@@ -4182,7 +4325,7 @@
     </w:p>
     <w:p>
       <w:pPr>
-        <w:pStyle w:val="ListParagraph"/>
+        <w:pStyle w:val="Liststycke"/>
         <w:numPr>
           <w:ilvl w:val="0"/>
           <w:numId w:val="2"/>
@@ -4259,7 +4402,7 @@
     </w:p>
     <w:p>
       <w:pPr>
-        <w:pStyle w:val="ListParagraph"/>
+        <w:pStyle w:val="Liststycke"/>
         <w:numPr>
           <w:ilvl w:val="0"/>
           <w:numId w:val="2"/>
@@ -4336,7 +4479,7 @@
     </w:p>
     <w:p>
       <w:pPr>
-        <w:pStyle w:val="ListParagraph"/>
+        <w:pStyle w:val="Liststycke"/>
         <w:numPr>
           <w:ilvl w:val="0"/>
           <w:numId w:val="2"/>
@@ -4354,6 +4497,7 @@
           <w:sz w:val="22"/>
           <w:szCs w:val="22"/>
         </w:rPr>
+        <w:lastRenderedPageBreak/>
         <w:t>Sedan följer olika loopar/funktioner som körs beroende av spelarens val:</w:t>
       </w:r>
       <w:r>
@@ -4391,15 +4535,7 @@
           <w:sz w:val="22"/>
           <w:szCs w:val="22"/>
         </w:rPr>
-        <w:t xml:space="preserve">) hämtar data från databasen som sedan visas för </w:t>
-      </w:r>
-      <w:r>
-        <w:rPr>
-          <w:rFonts w:ascii="Arial" w:eastAsia="Georgia" w:hAnsi="Arial" w:cs="Georgia"/>
-          <w:sz w:val="22"/>
-          <w:szCs w:val="22"/>
-        </w:rPr>
-        <w:t>spelaren.</w:t>
+        <w:t>) hämtar data från databasen som sedan visas för spelaren.</w:t>
       </w:r>
       <w:r>
         <w:rPr>
@@ -4507,15 +4643,7 @@
           <w:sz w:val="22"/>
           <w:szCs w:val="22"/>
         </w:rPr>
-        <w:t>() a</w:t>
-      </w:r>
-      <w:r>
-        <w:rPr>
-          <w:rFonts w:ascii="Arial" w:eastAsia="Georgia" w:hAnsi="Arial" w:cs="Georgia"/>
-          <w:sz w:val="22"/>
-          <w:szCs w:val="22"/>
-        </w:rPr>
-        <w:t xml:space="preserve">vslutar </w:t>
+        <w:t xml:space="preserve">() avslutar </w:t>
       </w:r>
       <w:proofErr w:type="spellStart"/>
       <w:r>
@@ -4538,7 +4666,7 @@
     </w:p>
     <w:p>
       <w:pPr>
-        <w:pStyle w:val="ListParagraph"/>
+        <w:pStyle w:val="Liststycke"/>
         <w:spacing w:after="0"/>
         <w:rPr>
           <w:rFonts w:eastAsia="Georgia" w:cs="Georgia"/>
@@ -4547,7 +4675,7 @@
     </w:p>
     <w:p>
       <w:pPr>
-        <w:pStyle w:val="ListParagraph"/>
+        <w:pStyle w:val="Liststycke"/>
         <w:spacing w:after="0"/>
         <w:rPr>
           <w:rFonts w:eastAsia="Georgia" w:cs="Georgia"/>
@@ -4574,7 +4702,6 @@
           <w:sz w:val="32"/>
           <w:szCs w:val="32"/>
         </w:rPr>
-        <w:lastRenderedPageBreak/>
         <w:t>3. Icke-funktionella krav</w:t>
       </w:r>
     </w:p>
@@ -4801,16 +4928,7 @@
                 <w:sz w:val="22"/>
                 <w:szCs w:val="22"/>
               </w:rPr>
-              <w:t xml:space="preserve">Förutsättning: Spelet ska kunna köras på låga systemspecifikationer samt ha stöd för operativsystem som har tillgång till JVM. </w:t>
-            </w:r>
-            <w:r>
-              <w:rPr>
-                <w:rFonts w:ascii="Arial" w:eastAsia="Arial" w:hAnsi="Arial"/>
-                <w:color w:val="000000"/>
-                <w:sz w:val="22"/>
-                <w:szCs w:val="22"/>
-              </w:rPr>
-              <w:t xml:space="preserve">Windows, Linux, </w:t>
+              <w:t xml:space="preserve">Förutsättning: Spelet ska kunna köras på låga systemspecifikationer samt ha stöd för operativsystem som har tillgång till JVM. Windows, Linux, </w:t>
             </w:r>
             <w:proofErr w:type="spellStart"/>
             <w:r>
@@ -5308,16 +5426,7 @@
                 <w:sz w:val="22"/>
                 <w:szCs w:val="22"/>
               </w:rPr>
-              <w:t xml:space="preserve">Spelet ska kunna köras med tangentbord, </w:t>
-            </w:r>
-            <w:r>
-              <w:rPr>
-                <w:rFonts w:ascii="Arial" w:eastAsia="Arial" w:hAnsi="Arial"/>
-                <w:color w:val="000000"/>
-                <w:sz w:val="22"/>
-                <w:szCs w:val="22"/>
-              </w:rPr>
-              <w:t xml:space="preserve">spelkontroller och </w:t>
+              <w:t xml:space="preserve">Spelet ska kunna köras med tangentbord, spelkontroller och </w:t>
             </w:r>
             <w:proofErr w:type="spellStart"/>
             <w:r>
@@ -5930,7 +6039,7 @@
     </w:p>
     <w:p>
       <w:pPr>
-        <w:pStyle w:val="ListParagraph"/>
+        <w:pStyle w:val="Liststycke"/>
         <w:keepNext/>
         <w:keepLines/>
         <w:numPr>
@@ -5962,7 +6071,7 @@
     </w:p>
     <w:p>
       <w:pPr>
-        <w:pStyle w:val="ListParagraph"/>
+        <w:pStyle w:val="Liststycke"/>
         <w:numPr>
           <w:ilvl w:val="1"/>
           <w:numId w:val="13"/>
@@ -6015,7 +6124,7 @@
     </w:p>
     <w:p>
       <w:pPr>
-        <w:pStyle w:val="ListParagraph"/>
+        <w:pStyle w:val="Liststycke"/>
         <w:numPr>
           <w:ilvl w:val="1"/>
           <w:numId w:val="13"/>
@@ -6052,7 +6161,7 @@
     </w:p>
     <w:p>
       <w:pPr>
-        <w:pStyle w:val="ListParagraph"/>
+        <w:pStyle w:val="Liststycke"/>
         <w:numPr>
           <w:ilvl w:val="0"/>
           <w:numId w:val="9"/>
@@ -6085,7 +6194,7 @@
     </w:p>
     <w:p>
       <w:pPr>
-        <w:pStyle w:val="ListParagraph"/>
+        <w:pStyle w:val="Liststycke"/>
         <w:numPr>
           <w:ilvl w:val="0"/>
           <w:numId w:val="9"/>
@@ -6104,7 +6213,7 @@
     </w:p>
     <w:p>
       <w:pPr>
-        <w:pStyle w:val="ListParagraph"/>
+        <w:pStyle w:val="Liststycke"/>
         <w:spacing w:line="259" w:lineRule="auto"/>
         <w:rPr>
           <w:rFonts w:eastAsia="Times New Roman"/>
@@ -6113,7 +6222,7 @@
     </w:p>
     <w:p>
       <w:pPr>
-        <w:pStyle w:val="ListParagraph"/>
+        <w:pStyle w:val="Liststycke"/>
         <w:numPr>
           <w:ilvl w:val="1"/>
           <w:numId w:val="13"/>
@@ -6172,7 +6281,7 @@
     </w:p>
     <w:p>
       <w:pPr>
-        <w:pStyle w:val="ListParagraph"/>
+        <w:pStyle w:val="Liststycke"/>
         <w:keepNext/>
         <w:keepLines/>
         <w:numPr>
@@ -6193,7 +6302,7 @@
     </w:p>
     <w:p>
       <w:pPr>
-        <w:pStyle w:val="ListParagraph"/>
+        <w:pStyle w:val="Liststycke"/>
         <w:keepNext/>
         <w:keepLines/>
         <w:spacing w:after="80" w:line="280" w:lineRule="auto"/>
@@ -6248,7 +6357,7 @@
     </w:p>
     <w:p>
       <w:pPr>
-        <w:pStyle w:val="ListParagraph"/>
+        <w:pStyle w:val="Liststycke"/>
         <w:numPr>
           <w:ilvl w:val="0"/>
           <w:numId w:val="11"/>
@@ -6275,7 +6384,7 @@
     </w:p>
     <w:p>
       <w:pPr>
-        <w:pStyle w:val="ListParagraph"/>
+        <w:pStyle w:val="Liststycke"/>
         <w:numPr>
           <w:ilvl w:val="0"/>
           <w:numId w:val="11"/>
@@ -6294,7 +6403,7 @@
     </w:p>
     <w:p>
       <w:pPr>
-        <w:pStyle w:val="ListParagraph"/>
+        <w:pStyle w:val="Liststycke"/>
         <w:numPr>
           <w:ilvl w:val="0"/>
           <w:numId w:val="11"/>
@@ -6327,7 +6436,7 @@
     </w:p>
     <w:p>
       <w:pPr>
-        <w:pStyle w:val="ListParagraph"/>
+        <w:pStyle w:val="Liststycke"/>
         <w:numPr>
           <w:ilvl w:val="0"/>
           <w:numId w:val="11"/>
@@ -6346,7 +6455,7 @@
     </w:p>
     <w:p>
       <w:pPr>
-        <w:pStyle w:val="ListParagraph"/>
+        <w:pStyle w:val="Liststycke"/>
         <w:spacing w:line="259" w:lineRule="auto"/>
         <w:rPr>
           <w:rFonts w:eastAsia="Times New Roman"/>
@@ -6355,7 +6464,7 @@
     </w:p>
     <w:p>
       <w:pPr>
-        <w:pStyle w:val="ListParagraph"/>
+        <w:pStyle w:val="Liststycke"/>
         <w:keepNext/>
         <w:keepLines/>
         <w:numPr>
@@ -6384,25 +6493,19 @@
         <w:rPr>
           <w:rFonts w:eastAsia="Times New Roman"/>
         </w:rPr>
-        <w:t>I vår produktionsmiljö krävs</w:t>
-      </w:r>
-      <w:r>
+        <w:t>I vår produktionsmiljö krävs följande program:</w:t>
+      </w:r>
+    </w:p>
+    <w:p>
+      <w:pPr>
         <w:rPr>
           <w:rFonts w:eastAsia="Times New Roman"/>
         </w:rPr>
-        <w:t xml:space="preserve"> följande program:</w:t>
-      </w:r>
-    </w:p>
-    <w:p>
-      <w:pPr>
-        <w:rPr>
-          <w:rFonts w:eastAsia="Times New Roman"/>
-        </w:rPr>
-      </w:pPr>
-    </w:p>
-    <w:p>
-      <w:pPr>
-        <w:pStyle w:val="ListParagraph"/>
+      </w:pPr>
+    </w:p>
+    <w:p>
+      <w:pPr>
+        <w:pStyle w:val="Liststycke"/>
         <w:numPr>
           <w:ilvl w:val="0"/>
           <w:numId w:val="10"/>
@@ -6455,7 +6558,7 @@
     </w:p>
     <w:p>
       <w:pPr>
-        <w:pStyle w:val="ListParagraph"/>
+        <w:pStyle w:val="Liststycke"/>
         <w:numPr>
           <w:ilvl w:val="0"/>
           <w:numId w:val="10"/>
@@ -6476,7 +6579,7 @@
     </w:p>
     <w:p>
       <w:pPr>
-        <w:pStyle w:val="ListParagraph"/>
+        <w:pStyle w:val="Liststycke"/>
         <w:numPr>
           <w:ilvl w:val="0"/>
           <w:numId w:val="10"/>
@@ -6497,7 +6600,7 @@
     </w:p>
     <w:p>
       <w:pPr>
-        <w:pStyle w:val="ListParagraph"/>
+        <w:pStyle w:val="Liststycke"/>
         <w:numPr>
           <w:ilvl w:val="0"/>
           <w:numId w:val="10"/>
@@ -6534,7 +6637,7 @@
     </w:p>
     <w:p>
       <w:pPr>
-        <w:pStyle w:val="ListParagraph"/>
+        <w:pStyle w:val="Liststycke"/>
         <w:numPr>
           <w:ilvl w:val="0"/>
           <w:numId w:val="10"/>
@@ -6578,12 +6681,10 @@
         </w:rPr>
         <w:t xml:space="preserve">ör javaprogrammering. </w:t>
       </w:r>
-      <w:bookmarkStart w:id="0" w:name="_GoBack"/>
-      <w:bookmarkEnd w:id="0"/>
-    </w:p>
-    <w:p>
-      <w:pPr>
-        <w:pStyle w:val="ListParagraph"/>
+    </w:p>
+    <w:p>
+      <w:pPr>
+        <w:pStyle w:val="Liststycke"/>
         <w:spacing w:line="259" w:lineRule="auto"/>
         <w:rPr>
           <w:rFonts w:eastAsia="Times New Roman"/>
@@ -6592,7 +6693,7 @@
     </w:p>
     <w:p>
       <w:pPr>
-        <w:pStyle w:val="ListParagraph"/>
+        <w:pStyle w:val="Liststycke"/>
         <w:keepNext/>
         <w:keepLines/>
         <w:numPr>
@@ -6614,7 +6715,7 @@
     </w:p>
     <w:p>
       <w:pPr>
-        <w:pStyle w:val="ListParagraph"/>
+        <w:pStyle w:val="Liststycke"/>
         <w:keepNext/>
         <w:keepLines/>
         <w:spacing w:after="80" w:line="280" w:lineRule="auto"/>
@@ -6638,7 +6739,7 @@
     </w:p>
     <w:p>
       <w:pPr>
-        <w:pStyle w:val="ListParagraph"/>
+        <w:pStyle w:val="Liststycke"/>
         <w:numPr>
           <w:ilvl w:val="0"/>
           <w:numId w:val="12"/>
@@ -6691,7 +6792,7 @@
     </w:p>
     <w:p>
       <w:pPr>
-        <w:pStyle w:val="ListParagraph"/>
+        <w:pStyle w:val="Liststycke"/>
         <w:numPr>
           <w:ilvl w:val="0"/>
           <w:numId w:val="12"/>
@@ -6716,7 +6817,7 @@
     </w:p>
     <w:p>
       <w:pPr>
-        <w:pStyle w:val="ListParagraph"/>
+        <w:pStyle w:val="Liststycke"/>
         <w:numPr>
           <w:ilvl w:val="0"/>
           <w:numId w:val="12"/>
@@ -6741,7 +6842,7 @@
     </w:p>
     <w:p>
       <w:pPr>
-        <w:pStyle w:val="ListParagraph"/>
+        <w:pStyle w:val="Liststycke"/>
         <w:numPr>
           <w:ilvl w:val="0"/>
           <w:numId w:val="12"/>
@@ -8388,13 +8489,13 @@
     <w:name w:val="Normal"/>
     <w:qFormat/>
   </w:style>
-  <w:style w:type="character" w:default="1" w:styleId="DefaultParagraphFont">
+  <w:style w:type="character" w:default="1" w:styleId="Standardstycketeckensnitt">
     <w:name w:val="Default Paragraph Font"/>
     <w:uiPriority w:val="1"/>
     <w:semiHidden/>
     <w:unhideWhenUsed/>
   </w:style>
-  <w:style w:type="table" w:default="1" w:styleId="TableNormal">
+  <w:style w:type="table" w:default="1" w:styleId="Normaltabell">
     <w:name w:val="Normal Table"/>
     <w:uiPriority w:val="99"/>
     <w:semiHidden/>
@@ -8409,7 +8510,7 @@
       </w:tblCellMar>
     </w:tblPr>
   </w:style>
-  <w:style w:type="numbering" w:default="1" w:styleId="NoList">
+  <w:style w:type="numbering" w:default="1" w:styleId="Ingenlista">
     <w:name w:val="No List"/>
     <w:uiPriority w:val="99"/>
     <w:semiHidden/>
@@ -8456,7 +8557,6 @@
     <w:rPr>
       <w:color w:val="000080"/>
       <w:u w:val="single"/>
-      <w:lang/>
     </w:rPr>
   </w:style>
   <w:style w:type="character" w:customStyle="1" w:styleId="IndexLink">
@@ -8473,7 +8573,7 @@
   <w:style w:type="paragraph" w:customStyle="1" w:styleId="Heading">
     <w:name w:val="Heading"/>
     <w:basedOn w:val="Normal"/>
-    <w:next w:val="BodyText"/>
+    <w:next w:val="Brdtext"/>
     <w:qFormat/>
     <w:pPr>
       <w:keepNext/>
@@ -8485,18 +8585,18 @@
       <w:szCs w:val="28"/>
     </w:rPr>
   </w:style>
-  <w:style w:type="paragraph" w:styleId="BodyText">
+  <w:style w:type="paragraph" w:styleId="Brdtext">
     <w:name w:val="Body Text"/>
     <w:basedOn w:val="Normal"/>
     <w:pPr>
       <w:spacing w:after="140" w:line="288" w:lineRule="auto"/>
     </w:pPr>
   </w:style>
-  <w:style w:type="paragraph" w:styleId="List">
+  <w:style w:type="paragraph" w:styleId="Lista">
     <w:name w:val="List"/>
-    <w:basedOn w:val="BodyText"/>
+    <w:basedOn w:val="Brdtext"/>
   </w:style>
-  <w:style w:type="paragraph" w:styleId="Caption">
+  <w:style w:type="paragraph" w:styleId="Beskrivning">
     <w:name w:val="caption"/>
     <w:basedOn w:val="Normal"/>
     <w:qFormat/>
@@ -8517,7 +8617,7 @@
       <w:suppressLineNumbers/>
     </w:pPr>
   </w:style>
-  <w:style w:type="paragraph" w:styleId="ListParagraph">
+  <w:style w:type="paragraph" w:styleId="Liststycke">
     <w:name w:val="List Paragraph"/>
     <w:basedOn w:val="Normal"/>
     <w:uiPriority w:val="34"/>
@@ -8528,11 +8628,11 @@
       <w:contextualSpacing/>
     </w:pPr>
   </w:style>
-  <w:style w:type="paragraph" w:styleId="TableofFigures">
+  <w:style w:type="paragraph" w:styleId="Figurfrteckning">
     <w:name w:val="table of figures"/>
-    <w:basedOn w:val="Caption"/>
+    <w:basedOn w:val="Beskrivning"/>
   </w:style>
-  <w:style w:type="paragraph" w:styleId="TOC1">
+  <w:style w:type="paragraph" w:styleId="Innehll1">
     <w:name w:val="toc 1"/>
     <w:basedOn w:val="Normal"/>
     <w:next w:val="Normal"/>
@@ -8549,7 +8649,7 @@
       <w:szCs w:val="28"/>
     </w:rPr>
   </w:style>
-  <w:style w:type="paragraph" w:styleId="TOC2">
+  <w:style w:type="paragraph" w:styleId="Innehll2">
     <w:name w:val="toc 2"/>
     <w:basedOn w:val="Normal"/>
     <w:next w:val="Normal"/>
@@ -8565,7 +8665,7 @@
       <w:sz w:val="20"/>
     </w:rPr>
   </w:style>
-  <w:style w:type="paragraph" w:styleId="TOC3">
+  <w:style w:type="paragraph" w:styleId="Innehll3">
     <w:name w:val="toc 3"/>
     <w:basedOn w:val="Normal"/>
     <w:next w:val="Normal"/>

</xml_diff>

<commit_message>
Adjusting cosmetic stuff under Arkitekturell översikt
</commit_message>
<xml_diff>
--- a/SAD-formatted.docx
+++ b/SAD-formatted.docx
@@ -2580,63 +2580,6 @@
           <w:rFonts w:eastAsia="Georgia" w:cs="Georgia"/>
         </w:rPr>
       </w:pPr>
-      <w:r>
-        <w:rPr>
-          <w:rFonts w:ascii="Arial" w:hAnsi="Arial"/>
-          <w:noProof/>
-          <w:sz w:val="36"/>
-          <w:szCs w:val="36"/>
-        </w:rPr>
-        <w:drawing>
-          <wp:anchor distT="0" distB="0" distL="0" distR="0" simplePos="0" relativeHeight="2" behindDoc="0" locked="0" layoutInCell="1" allowOverlap="1" wp14:anchorId="70B28D42" wp14:editId="0CE20BA6">
-            <wp:simplePos x="0" y="0"/>
-            <wp:positionH relativeFrom="column">
-              <wp:posOffset>1437005</wp:posOffset>
-            </wp:positionH>
-            <wp:positionV relativeFrom="paragraph">
-              <wp:posOffset>520065</wp:posOffset>
-            </wp:positionV>
-            <wp:extent cx="4896485" cy="3852545"/>
-            <wp:effectExtent l="0" t="0" r="0" b="0"/>
-            <wp:wrapSquare wrapText="bothSides"/>
-            <wp:docPr id="2" name="BOUML_lab3.png"/>
-            <wp:cNvGraphicFramePr/>
-            <a:graphic xmlns:a="http://schemas.openxmlformats.org/drawingml/2006/main">
-              <a:graphicData uri="http://schemas.openxmlformats.org/drawingml/2006/picture">
-                <pic:pic xmlns:pic="http://schemas.openxmlformats.org/drawingml/2006/picture">
-                  <pic:nvPicPr>
-                    <pic:cNvPr id="1" name="BOUML_lab3.png"/>
-                    <pic:cNvPicPr/>
-                  </pic:nvPicPr>
-                  <pic:blipFill>
-                    <a:blip r:embed="rId5"/>
-                    <a:stretch/>
-                  </pic:blipFill>
-                  <pic:spPr>
-                    <a:xfrm>
-                      <a:off x="0" y="0"/>
-                      <a:ext cx="4896000" cy="3852000"/>
-                    </a:xfrm>
-                    <a:prstGeom prst="rect">
-                      <a:avLst/>
-                    </a:prstGeom>
-                    <a:ln>
-                      <a:noFill/>
-                    </a:ln>
-                    <a:effectLst>
-                      <a:outerShdw blurRad="292100" dist="139700" dir="2700000" algn="tl" rotWithShape="0">
-                        <a:srgbClr val="333333">
-                          <a:alpha val="65000"/>
-                        </a:srgbClr>
-                      </a:outerShdw>
-                    </a:effectLst>
-                  </pic:spPr>
-                </pic:pic>
-              </a:graphicData>
-            </a:graphic>
-          </wp:anchor>
-        </w:drawing>
-      </w:r>
     </w:p>
     <w:p>
       <w:pPr>
@@ -3461,9 +3404,9 @@
         </w:rPr>
         <w:lastRenderedPageBreak/>
         <w:drawing>
-          <wp:inline distT="0" distB="0" distL="0" distR="0" wp14:anchorId="56E59DB8" wp14:editId="41E08172">
+          <wp:inline distT="0" distB="0" distL="0" distR="0" wp14:anchorId="56E59DB8" wp14:editId="65E29688">
             <wp:extent cx="5732145" cy="4177030"/>
-            <wp:effectExtent l="0" t="0" r="0" b="0"/>
+            <wp:effectExtent l="152400" t="152400" r="344805" b="337820"/>
             <wp:docPr id="3" name="PacMan_UML.png"/>
             <wp:cNvGraphicFramePr/>
             <a:graphic xmlns:a="http://schemas.openxmlformats.org/drawingml/2006/main">
@@ -3502,6 +3445,8 @@
           </wp:inline>
         </w:drawing>
       </w:r>
+      <w:bookmarkStart w:id="0" w:name="_GoBack"/>
+      <w:bookmarkEnd w:id="0"/>
     </w:p>
     <w:p>
       <w:pPr>
@@ -3638,9 +3583,9 @@
         </w:rPr>
         <w:lastRenderedPageBreak/>
         <w:drawing>
-          <wp:inline distT="0" distB="0" distL="0" distR="0" wp14:anchorId="5CD2D7F1" wp14:editId="1FB3171D">
+          <wp:inline distT="0" distB="0" distL="0" distR="0" wp14:anchorId="5CD2D7F1" wp14:editId="4B595419">
             <wp:extent cx="5744845" cy="3124835"/>
-            <wp:effectExtent l="0" t="0" r="0" b="0"/>
+            <wp:effectExtent l="152400" t="152400" r="351155" b="342265"/>
             <wp:docPr id="4" name="PacMan_DFD.PNG"/>
             <wp:cNvGraphicFramePr/>
             <a:graphic xmlns:a="http://schemas.openxmlformats.org/drawingml/2006/main">
@@ -3742,25 +3687,7 @@
         <w:rPr>
           <w:rFonts w:eastAsia="Georgia" w:cs="Georgia"/>
         </w:rPr>
-        <w:t xml:space="preserve">Pacman </w:t>
-      </w:r>
-      <w:r>
-        <w:rPr>
-          <w:rFonts w:eastAsia="Georgia" w:cs="Georgia"/>
-        </w:rPr>
-        <w:t>–</w:t>
-      </w:r>
-      <w:r>
-        <w:rPr>
-          <w:rFonts w:eastAsia="Georgia" w:cs="Georgia"/>
-        </w:rPr>
-        <w:t xml:space="preserve"> </w:t>
-      </w:r>
-      <w:r>
-        <w:rPr>
-          <w:rFonts w:eastAsia="Georgia" w:cs="Georgia"/>
-        </w:rPr>
-        <w:t>Uppdaterar spelarens position på spelplanen</w:t>
+        <w:t>Pacman – Uppdaterar spelarens position på spelplanen</w:t>
       </w:r>
       <w:r>
         <w:rPr>
@@ -3906,8 +3833,6 @@
         </w:rPr>
         <w:t xml:space="preserve">Uppdaterar spökets position på spelplanen. </w:t>
       </w:r>
-      <w:bookmarkStart w:id="0" w:name="_GoBack"/>
-      <w:bookmarkEnd w:id="0"/>
       <w:r>
         <w:rPr>
           <w:rFonts w:eastAsia="Georgia" w:cs="Georgia"/>
@@ -4420,6 +4345,7 @@
           <w:sz w:val="22"/>
           <w:szCs w:val="22"/>
         </w:rPr>
+        <w:lastRenderedPageBreak/>
         <w:t xml:space="preserve">När spelaren har gjort sitt val så skickas detta in i </w:t>
       </w:r>
       <w:proofErr w:type="spellStart"/>
@@ -4497,7 +4423,6 @@
           <w:sz w:val="22"/>
           <w:szCs w:val="22"/>
         </w:rPr>
-        <w:lastRenderedPageBreak/>
         <w:t>Sedan följer olika loopar/funktioner som körs beroende av spelarens val:</w:t>
       </w:r>
       <w:r>

</xml_diff>